<commit_message>
Entrega de Estructuras Repetitivas 1 y material del curso
</commit_message>
<xml_diff>
--- a/Estructuras_Repetitivas_(1)_Jayaro_Alvarez_EduardoEnrique_1TSM1.docx
+++ b/Estructuras_Repetitivas_(1)_Jayaro_Alvarez_EduardoEnrique_1TSM1.docx
@@ -2,9 +2,590 @@
 <file path=word/document.xml><?xml version="1.0" encoding="utf-8"?>
 <w:document xmlns:wpc="http://schemas.microsoft.com/office/word/2010/wordprocessingCanvas" xmlns:cx="http://schemas.microsoft.com/office/drawing/2014/chartex" xmlns:cx1="http://schemas.microsoft.com/office/drawing/2015/9/8/chartex" xmlns:cx2="http://schemas.microsoft.com/office/drawing/2015/10/21/chartex" xmlns:cx3="http://schemas.microsoft.com/office/drawing/2016/5/9/chartex" xmlns:cx4="http://schemas.microsoft.com/office/drawing/2016/5/10/chartex" xmlns:cx5="http://schemas.microsoft.com/office/drawing/2016/5/11/chartex" xmlns:cx6="http://schemas.microsoft.com/office/drawing/2016/5/12/chartex" xmlns:cx7="http://schemas.microsoft.com/office/drawing/2016/5/13/chartex" xmlns:cx8="http://schemas.microsoft.com/office/drawing/2016/5/14/chartex" xmlns:mc="http://schemas.openxmlformats.org/markup-compatibility/2006" xmlns:aink="http://schemas.microsoft.com/office/drawing/2016/ink" xmlns:am3d="http://schemas.microsoft.com/office/drawing/2017/model3d" xmlns:o="urn:schemas-microsoft-com:office:office" xmlns:r="http://schemas.openxmlformats.org/officeDocument/2006/relationships" xmlns:m="http://schemas.openxmlformats.org/officeDocument/2006/math" xmlns:v="urn:schemas-microsoft-com:vml" xmlns:wp14="http://schemas.microsoft.com/office/word/2010/wordprocessingDrawing" xmlns:wp="http://schemas.openxmlformats.org/drawingml/2006/wordprocessingDrawing" xmlns:w10="urn:schemas-microsoft-com:office:word" xmlns:w="http://schemas.openxmlformats.org/wordprocessingml/2006/main" xmlns:w14="http://schemas.microsoft.com/office/word/2010/wordml" xmlns:w15="http://schemas.microsoft.com/office/word/2012/wordml" xmlns:w16cex="http://schemas.microsoft.com/office/word/2018/wordml/cex" xmlns:w16cid="http://schemas.microsoft.com/office/word/2016/wordml/cid" xmlns:w16="http://schemas.microsoft.com/office/word/2018/wordml" xmlns:w16se="http://schemas.microsoft.com/office/word/2015/wordml/symex" xmlns:wpg="http://schemas.microsoft.com/office/word/2010/wordprocessingGroup" xmlns:wpi="http://schemas.microsoft.com/office/word/2010/wordprocessingInk" xmlns:wne="http://schemas.microsoft.com/office/word/2006/wordml" xmlns:wps="http://schemas.microsoft.com/office/word/2010/wordprocessingShape" mc:Ignorable="w14 w15 w16se w16cid w16 w16cex wp14">
   <w:body>
+    <w:p>
+      <w:pPr>
+        <w:rPr>
+          <w:rFonts w:ascii="Arial" w:hAnsi="Arial" w:cs="Arial"/>
+          <w:color w:val="3C4043"/>
+          <w:spacing w:val="3"/>
+          <w:sz w:val="21"/>
+          <w:szCs w:val="21"/>
+        </w:rPr>
+      </w:pPr>
+      <w:r>
+        <w:rPr>
+          <w:rFonts w:ascii="Arial" w:hAnsi="Arial" w:cs="Arial"/>
+          <w:color w:val="3C4043"/>
+          <w:spacing w:val="3"/>
+          <w:sz w:val="21"/>
+          <w:szCs w:val="21"/>
+        </w:rPr>
+        <w:t>Elaborar en pseint los ejercicios correspondientes.</w:t>
+      </w:r>
+    </w:p>
+    <w:p>
+      <w:pPr>
+        <w:rPr>
+          <w:rFonts w:ascii="Arial" w:hAnsi="Arial" w:cs="Arial"/>
+          <w:color w:val="3C4043"/>
+          <w:spacing w:val="3"/>
+          <w:sz w:val="21"/>
+          <w:szCs w:val="21"/>
+        </w:rPr>
+      </w:pPr>
+      <w:r>
+        <w:rPr>
+          <w:rFonts w:ascii="Arial" w:hAnsi="Arial" w:cs="Arial"/>
+          <w:color w:val="3C4043"/>
+          <w:spacing w:val="3"/>
+          <w:sz w:val="21"/>
+          <w:szCs w:val="21"/>
+        </w:rPr>
+        <w:t>#1.- Elaborar un algoritmo que realice 5 sumas indicadas por el usuario.</w:t>
+      </w:r>
+    </w:p>
+    <w:p>
+      <w:pPr>
+        <w:rPr>
+          <w:rFonts w:ascii="Arial" w:hAnsi="Arial" w:cs="Arial"/>
+          <w:color w:val="3C4043"/>
+          <w:spacing w:val="3"/>
+          <w:sz w:val="21"/>
+          <w:szCs w:val="21"/>
+        </w:rPr>
+      </w:pPr>
+      <w:r>
+        <w:rPr>
+          <w:noProof/>
+        </w:rPr>
+        <w:drawing>
+          <wp:anchor distT="0" distB="0" distL="114300" distR="114300" simplePos="0" relativeHeight="251658240" behindDoc="0" locked="0" layoutInCell="1" allowOverlap="1" wp14:anchorId="768DD1B3" wp14:editId="34AAA8EC">
+            <wp:simplePos x="0" y="0"/>
+            <wp:positionH relativeFrom="margin">
+              <wp:align>left</wp:align>
+            </wp:positionH>
+            <wp:positionV relativeFrom="paragraph">
+              <wp:posOffset>124460</wp:posOffset>
+            </wp:positionV>
+            <wp:extent cx="4152900" cy="2599690"/>
+            <wp:effectExtent l="76200" t="76200" r="133350" b="124460"/>
+            <wp:wrapSquare wrapText="bothSides"/>
+            <wp:docPr id="2" name="Imagen 2"/>
+            <wp:cNvGraphicFramePr>
+              <a:graphicFrameLocks xmlns:a="http://schemas.openxmlformats.org/drawingml/2006/main" noChangeAspect="1"/>
+            </wp:cNvGraphicFramePr>
+            <a:graphic xmlns:a="http://schemas.openxmlformats.org/drawingml/2006/main">
+              <a:graphicData uri="http://schemas.openxmlformats.org/drawingml/2006/picture">
+                <pic:pic xmlns:pic="http://schemas.openxmlformats.org/drawingml/2006/picture">
+                  <pic:nvPicPr>
+                    <pic:cNvPr id="1" name=""/>
+                    <pic:cNvPicPr/>
+                  </pic:nvPicPr>
+                  <pic:blipFill>
+                    <a:blip r:embed="rId6">
+                      <a:extLst>
+                        <a:ext uri="{28A0092B-C50C-407E-A947-70E740481C1C}">
+                          <a14:useLocalDpi xmlns:a14="http://schemas.microsoft.com/office/drawing/2010/main" val="0"/>
+                        </a:ext>
+                      </a:extLst>
+                    </a:blip>
+                    <a:stretch>
+                      <a:fillRect/>
+                    </a:stretch>
+                  </pic:blipFill>
+                  <pic:spPr>
+                    <a:xfrm>
+                      <a:off x="0" y="0"/>
+                      <a:ext cx="4152900" cy="2599690"/>
+                    </a:xfrm>
+                    <a:prstGeom prst="rect">
+                      <a:avLst/>
+                    </a:prstGeom>
+                    <a:ln w="38100" cap="sq">
+                      <a:solidFill>
+                        <a:srgbClr val="000000"/>
+                      </a:solidFill>
+                      <a:prstDash val="solid"/>
+                      <a:miter lim="800000"/>
+                    </a:ln>
+                    <a:effectLst>
+                      <a:outerShdw blurRad="50800" dist="38100" dir="2700000" algn="tl" rotWithShape="0">
+                        <a:srgbClr val="000000">
+                          <a:alpha val="43000"/>
+                        </a:srgbClr>
+                      </a:outerShdw>
+                    </a:effectLst>
+                  </pic:spPr>
+                </pic:pic>
+              </a:graphicData>
+            </a:graphic>
+            <wp14:sizeRelH relativeFrom="margin">
+              <wp14:pctWidth>0</wp14:pctWidth>
+            </wp14:sizeRelH>
+            <wp14:sizeRelV relativeFrom="margin">
+              <wp14:pctHeight>0</wp14:pctHeight>
+            </wp14:sizeRelV>
+          </wp:anchor>
+        </w:drawing>
+      </w:r>
+    </w:p>
+    <w:p>
+      <w:pPr>
+        <w:rPr>
+          <w:rFonts w:ascii="Arial" w:hAnsi="Arial" w:cs="Arial"/>
+          <w:color w:val="3C4043"/>
+          <w:spacing w:val="3"/>
+          <w:sz w:val="21"/>
+          <w:szCs w:val="21"/>
+        </w:rPr>
+      </w:pPr>
+    </w:p>
+    <w:p>
+      <w:pPr>
+        <w:rPr>
+          <w:rFonts w:ascii="Arial" w:hAnsi="Arial" w:cs="Arial"/>
+          <w:color w:val="3C4043"/>
+          <w:spacing w:val="3"/>
+          <w:sz w:val="21"/>
+          <w:szCs w:val="21"/>
+        </w:rPr>
+      </w:pPr>
+    </w:p>
+    <w:p>
+      <w:pPr>
+        <w:rPr>
+          <w:rFonts w:ascii="Arial" w:hAnsi="Arial" w:cs="Arial"/>
+          <w:color w:val="3C4043"/>
+          <w:spacing w:val="3"/>
+          <w:sz w:val="21"/>
+          <w:szCs w:val="21"/>
+        </w:rPr>
+      </w:pPr>
+    </w:p>
+    <w:p>
+      <w:pPr>
+        <w:rPr>
+          <w:rFonts w:ascii="Arial" w:hAnsi="Arial" w:cs="Arial"/>
+          <w:color w:val="3C4043"/>
+          <w:spacing w:val="3"/>
+          <w:sz w:val="21"/>
+          <w:szCs w:val="21"/>
+        </w:rPr>
+      </w:pPr>
+      <w:r>
+        <w:rPr>
+          <w:rFonts w:ascii="Arial" w:hAnsi="Arial" w:cs="Arial"/>
+          <w:color w:val="3C4043"/>
+          <w:spacing w:val="3"/>
+          <w:sz w:val="21"/>
+          <w:szCs w:val="21"/>
+        </w:rPr>
+        <w:br/>
+      </w:r>
+      <w:r>
+        <w:rPr>
+          <w:rFonts w:ascii="Arial" w:hAnsi="Arial" w:cs="Arial"/>
+          <w:color w:val="3C4043"/>
+          <w:spacing w:val="3"/>
+          <w:sz w:val="21"/>
+          <w:szCs w:val="21"/>
+        </w:rPr>
+        <w:br/>
+      </w:r>
+    </w:p>
+    <w:p>
+      <w:pPr>
+        <w:rPr>
+          <w:rFonts w:ascii="Arial" w:hAnsi="Arial" w:cs="Arial"/>
+          <w:color w:val="3C4043"/>
+          <w:spacing w:val="3"/>
+          <w:sz w:val="21"/>
+          <w:szCs w:val="21"/>
+        </w:rPr>
+      </w:pPr>
+      <w:r>
+        <w:rPr>
+          <w:noProof/>
+        </w:rPr>
+        <w:drawing>
+          <wp:anchor distT="0" distB="0" distL="114300" distR="114300" simplePos="0" relativeHeight="251659264" behindDoc="0" locked="0" layoutInCell="1" allowOverlap="1" wp14:anchorId="382ADA68" wp14:editId="18FDB1E5">
+            <wp:simplePos x="0" y="0"/>
+            <wp:positionH relativeFrom="margin">
+              <wp:posOffset>2790190</wp:posOffset>
+            </wp:positionH>
+            <wp:positionV relativeFrom="paragraph">
+              <wp:posOffset>1097915</wp:posOffset>
+            </wp:positionV>
+            <wp:extent cx="2466975" cy="5454650"/>
+            <wp:effectExtent l="76200" t="76200" r="142875" b="127000"/>
+            <wp:wrapSquare wrapText="bothSides"/>
+            <wp:docPr id="1" name="Imagen 1"/>
+            <wp:cNvGraphicFramePr>
+              <a:graphicFrameLocks xmlns:a="http://schemas.openxmlformats.org/drawingml/2006/main" noChangeAspect="1"/>
+            </wp:cNvGraphicFramePr>
+            <a:graphic xmlns:a="http://schemas.openxmlformats.org/drawingml/2006/main">
+              <a:graphicData uri="http://schemas.openxmlformats.org/drawingml/2006/picture">
+                <pic:pic xmlns:pic="http://schemas.openxmlformats.org/drawingml/2006/picture">
+                  <pic:nvPicPr>
+                    <pic:cNvPr id="1" name=""/>
+                    <pic:cNvPicPr/>
+                  </pic:nvPicPr>
+                  <pic:blipFill>
+                    <a:blip r:embed="rId7">
+                      <a:extLst>
+                        <a:ext uri="{28A0092B-C50C-407E-A947-70E740481C1C}">
+                          <a14:useLocalDpi xmlns:a14="http://schemas.microsoft.com/office/drawing/2010/main" val="0"/>
+                        </a:ext>
+                      </a:extLst>
+                    </a:blip>
+                    <a:stretch>
+                      <a:fillRect/>
+                    </a:stretch>
+                  </pic:blipFill>
+                  <pic:spPr>
+                    <a:xfrm>
+                      <a:off x="0" y="0"/>
+                      <a:ext cx="2466975" cy="5454650"/>
+                    </a:xfrm>
+                    <a:prstGeom prst="rect">
+                      <a:avLst/>
+                    </a:prstGeom>
+                    <a:ln w="38100" cap="sq">
+                      <a:solidFill>
+                        <a:srgbClr val="000000"/>
+                      </a:solidFill>
+                      <a:prstDash val="solid"/>
+                      <a:miter lim="800000"/>
+                    </a:ln>
+                    <a:effectLst>
+                      <a:outerShdw blurRad="50800" dist="38100" dir="2700000" algn="tl" rotWithShape="0">
+                        <a:srgbClr val="000000">
+                          <a:alpha val="43000"/>
+                        </a:srgbClr>
+                      </a:outerShdw>
+                    </a:effectLst>
+                  </pic:spPr>
+                </pic:pic>
+              </a:graphicData>
+            </a:graphic>
+            <wp14:sizeRelH relativeFrom="margin">
+              <wp14:pctWidth>0</wp14:pctWidth>
+            </wp14:sizeRelH>
+            <wp14:sizeRelV relativeFrom="margin">
+              <wp14:pctHeight>0</wp14:pctHeight>
+            </wp14:sizeRelV>
+          </wp:anchor>
+        </w:drawing>
+      </w:r>
+      <w:r>
+        <w:rPr>
+          <w:noProof/>
+        </w:rPr>
+        <w:drawing>
+          <wp:anchor distT="0" distB="0" distL="114300" distR="114300" simplePos="0" relativeHeight="251660288" behindDoc="0" locked="0" layoutInCell="1" allowOverlap="1" wp14:anchorId="544305A5" wp14:editId="1619F6E8">
+            <wp:simplePos x="0" y="0"/>
+            <wp:positionH relativeFrom="column">
+              <wp:posOffset>253365</wp:posOffset>
+            </wp:positionH>
+            <wp:positionV relativeFrom="paragraph">
+              <wp:posOffset>1100455</wp:posOffset>
+            </wp:positionV>
+            <wp:extent cx="2476500" cy="5448300"/>
+            <wp:effectExtent l="76200" t="76200" r="133350" b="133350"/>
+            <wp:wrapSquare wrapText="bothSides"/>
+            <wp:docPr id="3" name="Imagen 3"/>
+            <wp:cNvGraphicFramePr>
+              <a:graphicFrameLocks xmlns:a="http://schemas.openxmlformats.org/drawingml/2006/main" noChangeAspect="1"/>
+            </wp:cNvGraphicFramePr>
+            <a:graphic xmlns:a="http://schemas.openxmlformats.org/drawingml/2006/main">
+              <a:graphicData uri="http://schemas.openxmlformats.org/drawingml/2006/picture">
+                <pic:pic xmlns:pic="http://schemas.openxmlformats.org/drawingml/2006/picture">
+                  <pic:nvPicPr>
+                    <pic:cNvPr id="1" name=""/>
+                    <pic:cNvPicPr/>
+                  </pic:nvPicPr>
+                  <pic:blipFill>
+                    <a:blip r:embed="rId8">
+                      <a:extLst>
+                        <a:ext uri="{28A0092B-C50C-407E-A947-70E740481C1C}">
+                          <a14:useLocalDpi xmlns:a14="http://schemas.microsoft.com/office/drawing/2010/main" val="0"/>
+                        </a:ext>
+                      </a:extLst>
+                    </a:blip>
+                    <a:stretch>
+                      <a:fillRect/>
+                    </a:stretch>
+                  </pic:blipFill>
+                  <pic:spPr>
+                    <a:xfrm>
+                      <a:off x="0" y="0"/>
+                      <a:ext cx="2476500" cy="5448300"/>
+                    </a:xfrm>
+                    <a:prstGeom prst="rect">
+                      <a:avLst/>
+                    </a:prstGeom>
+                    <a:ln w="38100" cap="sq">
+                      <a:solidFill>
+                        <a:srgbClr val="000000"/>
+                      </a:solidFill>
+                      <a:prstDash val="solid"/>
+                      <a:miter lim="800000"/>
+                    </a:ln>
+                    <a:effectLst>
+                      <a:outerShdw blurRad="50800" dist="38100" dir="2700000" algn="tl" rotWithShape="0">
+                        <a:srgbClr val="000000">
+                          <a:alpha val="43000"/>
+                        </a:srgbClr>
+                      </a:outerShdw>
+                    </a:effectLst>
+                  </pic:spPr>
+                </pic:pic>
+              </a:graphicData>
+            </a:graphic>
+            <wp14:sizeRelV relativeFrom="margin">
+              <wp14:pctHeight>0</wp14:pctHeight>
+            </wp14:sizeRelV>
+          </wp:anchor>
+        </w:drawing>
+      </w:r>
+      <w:r>
+        <w:rPr>
+          <w:rFonts w:ascii="Arial" w:hAnsi="Arial" w:cs="Arial"/>
+          <w:color w:val="3C4043"/>
+          <w:spacing w:val="3"/>
+          <w:sz w:val="21"/>
+          <w:szCs w:val="21"/>
+        </w:rPr>
+        <w:br w:type="page"/>
+      </w:r>
+    </w:p>
+    <w:p>
+      <w:pPr>
+        <w:rPr>
+          <w:rFonts w:ascii="Arial" w:hAnsi="Arial" w:cs="Arial"/>
+          <w:color w:val="3C4043"/>
+          <w:spacing w:val="3"/>
+          <w:sz w:val="21"/>
+          <w:szCs w:val="21"/>
+        </w:rPr>
+      </w:pPr>
+      <w:r>
+        <w:rPr>
+          <w:rFonts w:ascii="Arial" w:hAnsi="Arial" w:cs="Arial"/>
+          <w:color w:val="3C4043"/>
+          <w:spacing w:val="3"/>
+          <w:sz w:val="21"/>
+          <w:szCs w:val="21"/>
+        </w:rPr>
+        <w:lastRenderedPageBreak/>
+        <w:t>#2 Elaborar un algoritmo que calcule y presente el promedio de un</w:t>
+      </w:r>
+      <w:r>
+        <w:rPr>
+          <w:rFonts w:ascii="Arial" w:hAnsi="Arial" w:cs="Arial"/>
+          <w:color w:val="3C4043"/>
+          <w:spacing w:val="3"/>
+          <w:sz w:val="21"/>
+          <w:szCs w:val="21"/>
+        </w:rPr>
+        <w:br/>
+        <w:t>grupo escolar dividido en promedio de los alumnos, promedio de las</w:t>
+      </w:r>
+      <w:r>
+        <w:rPr>
+          <w:rFonts w:ascii="Arial" w:hAnsi="Arial" w:cs="Arial"/>
+          <w:color w:val="3C4043"/>
+          <w:spacing w:val="3"/>
+          <w:sz w:val="21"/>
+          <w:szCs w:val="21"/>
+        </w:rPr>
+        <w:br/>
+        <w:t>alumnas y promedio general.</w:t>
+      </w:r>
+    </w:p>
+    <w:p>
+      <w:pPr>
+        <w:rPr>
+          <w:rFonts w:ascii="Arial" w:hAnsi="Arial" w:cs="Arial"/>
+          <w:color w:val="3C4043"/>
+          <w:spacing w:val="3"/>
+          <w:sz w:val="21"/>
+          <w:szCs w:val="21"/>
+        </w:rPr>
+      </w:pPr>
+    </w:p>
+    <w:p>
+      <w:r>
+        <w:rPr>
+          <w:noProof/>
+        </w:rPr>
+        <w:drawing>
+          <wp:inline distT="0" distB="0" distL="0" distR="0" wp14:anchorId="7158CFB0" wp14:editId="44468A5B">
+            <wp:extent cx="5381625" cy="7038975"/>
+            <wp:effectExtent l="76200" t="76200" r="142875" b="142875"/>
+            <wp:docPr id="4" name="Imagen 4"/>
+            <wp:cNvGraphicFramePr>
+              <a:graphicFrameLocks xmlns:a="http://schemas.openxmlformats.org/drawingml/2006/main" noChangeAspect="1"/>
+            </wp:cNvGraphicFramePr>
+            <a:graphic xmlns:a="http://schemas.openxmlformats.org/drawingml/2006/main">
+              <a:graphicData uri="http://schemas.openxmlformats.org/drawingml/2006/picture">
+                <pic:pic xmlns:pic="http://schemas.openxmlformats.org/drawingml/2006/picture">
+                  <pic:nvPicPr>
+                    <pic:cNvPr id="1" name=""/>
+                    <pic:cNvPicPr/>
+                  </pic:nvPicPr>
+                  <pic:blipFill>
+                    <a:blip r:embed="rId9"/>
+                    <a:stretch>
+                      <a:fillRect/>
+                    </a:stretch>
+                  </pic:blipFill>
+                  <pic:spPr>
+                    <a:xfrm>
+                      <a:off x="0" y="0"/>
+                      <a:ext cx="5381625" cy="7038975"/>
+                    </a:xfrm>
+                    <a:prstGeom prst="rect">
+                      <a:avLst/>
+                    </a:prstGeom>
+                    <a:ln w="38100" cap="sq">
+                      <a:solidFill>
+                        <a:srgbClr val="000000"/>
+                      </a:solidFill>
+                      <a:prstDash val="solid"/>
+                      <a:miter lim="800000"/>
+                    </a:ln>
+                    <a:effectLst>
+                      <a:outerShdw blurRad="50800" dist="38100" dir="2700000" algn="tl" rotWithShape="0">
+                        <a:srgbClr val="000000">
+                          <a:alpha val="43000"/>
+                        </a:srgbClr>
+                      </a:outerShdw>
+                    </a:effectLst>
+                  </pic:spPr>
+                </pic:pic>
+              </a:graphicData>
+            </a:graphic>
+          </wp:inline>
+        </w:drawing>
+      </w:r>
+    </w:p>
     <w:p/>
+    <w:p/>
+    <w:p>
+      <w:r>
+        <w:rPr>
+          <w:noProof/>
+        </w:rPr>
+        <w:lastRenderedPageBreak/>
+        <w:drawing>
+          <wp:inline distT="0" distB="0" distL="0" distR="0" wp14:anchorId="4D7FF01F" wp14:editId="507A2C60">
+            <wp:extent cx="5218062" cy="8858250"/>
+            <wp:effectExtent l="76200" t="76200" r="135255" b="133350"/>
+            <wp:docPr id="5" name="Imagen 5"/>
+            <wp:cNvGraphicFramePr>
+              <a:graphicFrameLocks xmlns:a="http://schemas.openxmlformats.org/drawingml/2006/main" noChangeAspect="1"/>
+            </wp:cNvGraphicFramePr>
+            <a:graphic xmlns:a="http://schemas.openxmlformats.org/drawingml/2006/main">
+              <a:graphicData uri="http://schemas.openxmlformats.org/drawingml/2006/picture">
+                <pic:pic xmlns:pic="http://schemas.openxmlformats.org/drawingml/2006/picture">
+                  <pic:nvPicPr>
+                    <pic:cNvPr id="1" name=""/>
+                    <pic:cNvPicPr/>
+                  </pic:nvPicPr>
+                  <pic:blipFill>
+                    <a:blip r:embed="rId10"/>
+                    <a:stretch>
+                      <a:fillRect/>
+                    </a:stretch>
+                  </pic:blipFill>
+                  <pic:spPr>
+                    <a:xfrm>
+                      <a:off x="0" y="0"/>
+                      <a:ext cx="5274792" cy="8954555"/>
+                    </a:xfrm>
+                    <a:prstGeom prst="rect">
+                      <a:avLst/>
+                    </a:prstGeom>
+                    <a:ln w="38100" cap="sq">
+                      <a:solidFill>
+                        <a:srgbClr val="000000"/>
+                      </a:solidFill>
+                      <a:prstDash val="solid"/>
+                      <a:miter lim="800000"/>
+                    </a:ln>
+                    <a:effectLst>
+                      <a:outerShdw blurRad="50800" dist="38100" dir="2700000" algn="tl" rotWithShape="0">
+                        <a:srgbClr val="000000">
+                          <a:alpha val="43000"/>
+                        </a:srgbClr>
+                      </a:outerShdw>
+                    </a:effectLst>
+                  </pic:spPr>
+                </pic:pic>
+              </a:graphicData>
+            </a:graphic>
+          </wp:inline>
+        </w:drawing>
+      </w:r>
+      <w:r>
+        <w:rPr>
+          <w:noProof/>
+        </w:rPr>
+        <w:lastRenderedPageBreak/>
+        <w:drawing>
+          <wp:inline distT="0" distB="0" distL="0" distR="0" wp14:anchorId="74EE89F3" wp14:editId="2B88FE5F">
+            <wp:extent cx="4611533" cy="8667750"/>
+            <wp:effectExtent l="76200" t="76200" r="132080" b="133350"/>
+            <wp:docPr id="6" name="Imagen 6"/>
+            <wp:cNvGraphicFramePr>
+              <a:graphicFrameLocks xmlns:a="http://schemas.openxmlformats.org/drawingml/2006/main" noChangeAspect="1"/>
+            </wp:cNvGraphicFramePr>
+            <a:graphic xmlns:a="http://schemas.openxmlformats.org/drawingml/2006/main">
+              <a:graphicData uri="http://schemas.openxmlformats.org/drawingml/2006/picture">
+                <pic:pic xmlns:pic="http://schemas.openxmlformats.org/drawingml/2006/picture">
+                  <pic:nvPicPr>
+                    <pic:cNvPr id="1" name=""/>
+                    <pic:cNvPicPr/>
+                  </pic:nvPicPr>
+                  <pic:blipFill>
+                    <a:blip r:embed="rId11"/>
+                    <a:stretch>
+                      <a:fillRect/>
+                    </a:stretch>
+                  </pic:blipFill>
+                  <pic:spPr>
+                    <a:xfrm>
+                      <a:off x="0" y="0"/>
+                      <a:ext cx="4643155" cy="8727186"/>
+                    </a:xfrm>
+                    <a:prstGeom prst="rect">
+                      <a:avLst/>
+                    </a:prstGeom>
+                    <a:ln w="38100" cap="sq">
+                      <a:solidFill>
+                        <a:srgbClr val="000000"/>
+                      </a:solidFill>
+                      <a:prstDash val="solid"/>
+                      <a:miter lim="800000"/>
+                    </a:ln>
+                    <a:effectLst>
+                      <a:outerShdw blurRad="50800" dist="38100" dir="2700000" algn="tl" rotWithShape="0">
+                        <a:srgbClr val="000000">
+                          <a:alpha val="43000"/>
+                        </a:srgbClr>
+                      </a:outerShdw>
+                    </a:effectLst>
+                  </pic:spPr>
+                </pic:pic>
+              </a:graphicData>
+            </a:graphic>
+          </wp:inline>
+        </w:drawing>
+      </w:r>
+    </w:p>
     <w:sectPr>
-      <w:headerReference w:type="default" r:id="rId6"/>
+      <w:headerReference w:type="default" r:id="rId12"/>
       <w:pgSz w:w="11906" w:h="16838"/>
       <w:pgMar w:top="1417" w:right="1701" w:bottom="1417" w:left="1701" w:header="283" w:footer="283" w:gutter="0"/>
       <w:cols w:space="708"/>

</xml_diff>

<commit_message>
Se creó una segunda solución al ejercicio 2 de estructuras repetitivas
</commit_message>
<xml_diff>
--- a/Estructuras_Repetitivas_(1)_Jayaro_Alvarez_EduardoEnrique_1TSM1.docx
+++ b/Estructuras_Repetitivas_(1)_Jayaro_Alvarez_EduardoEnrique_1TSM1.docx
@@ -479,9 +479,91 @@
         </w:rPr>
         <w:lastRenderedPageBreak/>
         <w:drawing>
-          <wp:inline distT="0" distB="0" distL="0" distR="0" wp14:anchorId="4D7FF01F" wp14:editId="507A2C60">
-            <wp:extent cx="5218062" cy="8858250"/>
-            <wp:effectExtent l="76200" t="76200" r="135255" b="133350"/>
+          <wp:anchor distT="0" distB="0" distL="114300" distR="114300" simplePos="0" relativeHeight="251661312" behindDoc="0" locked="0" layoutInCell="1" allowOverlap="1" wp14:anchorId="74EE89F3" wp14:editId="459E09C4">
+            <wp:simplePos x="0" y="0"/>
+            <wp:positionH relativeFrom="margin">
+              <wp:align>left</wp:align>
+            </wp:positionH>
+            <wp:positionV relativeFrom="paragraph">
+              <wp:posOffset>76200</wp:posOffset>
+            </wp:positionV>
+            <wp:extent cx="2571750" cy="7896225"/>
+            <wp:effectExtent l="76200" t="76200" r="133350" b="142875"/>
+            <wp:wrapSquare wrapText="bothSides"/>
+            <wp:docPr id="6" name="Imagen 6"/>
+            <wp:cNvGraphicFramePr>
+              <a:graphicFrameLocks xmlns:a="http://schemas.openxmlformats.org/drawingml/2006/main" noChangeAspect="1"/>
+            </wp:cNvGraphicFramePr>
+            <a:graphic xmlns:a="http://schemas.openxmlformats.org/drawingml/2006/main">
+              <a:graphicData uri="http://schemas.openxmlformats.org/drawingml/2006/picture">
+                <pic:pic xmlns:pic="http://schemas.openxmlformats.org/drawingml/2006/picture">
+                  <pic:nvPicPr>
+                    <pic:cNvPr id="1" name=""/>
+                    <pic:cNvPicPr/>
+                  </pic:nvPicPr>
+                  <pic:blipFill>
+                    <a:blip r:embed="rId10">
+                      <a:extLst>
+                        <a:ext uri="{28A0092B-C50C-407E-A947-70E740481C1C}">
+                          <a14:useLocalDpi xmlns:a14="http://schemas.microsoft.com/office/drawing/2010/main" val="0"/>
+                        </a:ext>
+                      </a:extLst>
+                    </a:blip>
+                    <a:stretch>
+                      <a:fillRect/>
+                    </a:stretch>
+                  </pic:blipFill>
+                  <pic:spPr>
+                    <a:xfrm>
+                      <a:off x="0" y="0"/>
+                      <a:ext cx="2571750" cy="7896225"/>
+                    </a:xfrm>
+                    <a:prstGeom prst="rect">
+                      <a:avLst/>
+                    </a:prstGeom>
+                    <a:ln w="38100" cap="sq">
+                      <a:solidFill>
+                        <a:srgbClr val="000000"/>
+                      </a:solidFill>
+                      <a:prstDash val="solid"/>
+                      <a:miter lim="800000"/>
+                    </a:ln>
+                    <a:effectLst>
+                      <a:outerShdw blurRad="50800" dist="38100" dir="2700000" algn="tl" rotWithShape="0">
+                        <a:srgbClr val="000000">
+                          <a:alpha val="43000"/>
+                        </a:srgbClr>
+                      </a:outerShdw>
+                    </a:effectLst>
+                  </pic:spPr>
+                </pic:pic>
+              </a:graphicData>
+            </a:graphic>
+            <wp14:sizeRelH relativeFrom="margin">
+              <wp14:pctWidth>0</wp14:pctWidth>
+            </wp14:sizeRelH>
+            <wp14:sizeRelV relativeFrom="margin">
+              <wp14:pctHeight>0</wp14:pctHeight>
+            </wp14:sizeRelV>
+          </wp:anchor>
+        </w:drawing>
+      </w:r>
+      <w:r>
+        <w:rPr>
+          <w:noProof/>
+        </w:rPr>
+        <w:drawing>
+          <wp:anchor distT="0" distB="0" distL="114300" distR="114300" simplePos="0" relativeHeight="251662336" behindDoc="0" locked="0" layoutInCell="1" allowOverlap="1" wp14:anchorId="4D7FF01F" wp14:editId="2AA8F660">
+            <wp:simplePos x="0" y="0"/>
+            <wp:positionH relativeFrom="margin">
+              <wp:align>right</wp:align>
+            </wp:positionH>
+            <wp:positionV relativeFrom="paragraph">
+              <wp:posOffset>76200</wp:posOffset>
+            </wp:positionV>
+            <wp:extent cx="2580005" cy="7896225"/>
+            <wp:effectExtent l="76200" t="76200" r="125095" b="123825"/>
+            <wp:wrapSquare wrapText="bothSides"/>
             <wp:docPr id="5" name="Imagen 5"/>
             <wp:cNvGraphicFramePr>
               <a:graphicFrameLocks xmlns:a="http://schemas.openxmlformats.org/drawingml/2006/main" noChangeAspect="1"/>
@@ -494,7 +576,13 @@
                     <pic:cNvPicPr/>
                   </pic:nvPicPr>
                   <pic:blipFill>
-                    <a:blip r:embed="rId10"/>
+                    <a:blip r:embed="rId11">
+                      <a:extLst>
+                        <a:ext uri="{28A0092B-C50C-407E-A947-70E740481C1C}">
+                          <a14:useLocalDpi xmlns:a14="http://schemas.microsoft.com/office/drawing/2010/main" val="0"/>
+                        </a:ext>
+                      </a:extLst>
+                    </a:blip>
                     <a:stretch>
                       <a:fillRect/>
                     </a:stretch>
@@ -502,7 +590,67 @@
                   <pic:spPr>
                     <a:xfrm>
                       <a:off x="0" y="0"/>
-                      <a:ext cx="5274792" cy="8954555"/>
+                      <a:ext cx="2615825" cy="8004161"/>
+                    </a:xfrm>
+                    <a:prstGeom prst="rect">
+                      <a:avLst/>
+                    </a:prstGeom>
+                    <a:ln w="38100" cap="sq">
+                      <a:solidFill>
+                        <a:srgbClr val="000000"/>
+                      </a:solidFill>
+                      <a:prstDash val="solid"/>
+                      <a:miter lim="800000"/>
+                    </a:ln>
+                    <a:effectLst>
+                      <a:outerShdw blurRad="50800" dist="38100" dir="2700000" algn="tl" rotWithShape="0">
+                        <a:srgbClr val="000000">
+                          <a:alpha val="43000"/>
+                        </a:srgbClr>
+                      </a:outerShdw>
+                    </a:effectLst>
+                  </pic:spPr>
+                </pic:pic>
+              </a:graphicData>
+            </a:graphic>
+            <wp14:sizeRelV relativeFrom="margin">
+              <wp14:pctHeight>0</wp14:pctHeight>
+            </wp14:sizeRelV>
+          </wp:anchor>
+        </w:drawing>
+      </w:r>
+    </w:p>
+    <w:p>
+      <w:r>
+        <w:rPr>
+          <w:noProof/>
+        </w:rPr>
+        <w:lastRenderedPageBreak/>
+        <w:drawing>
+          <wp:inline distT="0" distB="0" distL="0" distR="0" wp14:anchorId="10FC17BD" wp14:editId="03725286">
+            <wp:extent cx="5400040" cy="7156450"/>
+            <wp:effectExtent l="76200" t="76200" r="124460" b="139700"/>
+            <wp:docPr id="7" name="Imagen 7"/>
+            <wp:cNvGraphicFramePr>
+              <a:graphicFrameLocks xmlns:a="http://schemas.openxmlformats.org/drawingml/2006/main" noChangeAspect="1"/>
+            </wp:cNvGraphicFramePr>
+            <a:graphic xmlns:a="http://schemas.openxmlformats.org/drawingml/2006/main">
+              <a:graphicData uri="http://schemas.openxmlformats.org/drawingml/2006/picture">
+                <pic:pic xmlns:pic="http://schemas.openxmlformats.org/drawingml/2006/picture">
+                  <pic:nvPicPr>
+                    <pic:cNvPr id="1" name=""/>
+                    <pic:cNvPicPr/>
+                  </pic:nvPicPr>
+                  <pic:blipFill>
+                    <a:blip r:embed="rId12"/>
+                    <a:stretch>
+                      <a:fillRect/>
+                    </a:stretch>
+                  </pic:blipFill>
+                  <pic:spPr>
+                    <a:xfrm>
+                      <a:off x="0" y="0"/>
+                      <a:ext cx="5400040" cy="7156450"/>
                     </a:xfrm>
                     <a:prstGeom prst="rect">
                       <a:avLst/>
@@ -528,16 +676,30 @@
           </wp:inline>
         </w:drawing>
       </w:r>
+    </w:p>
+    <w:p/>
+    <w:p/>
+    <w:p/>
+    <w:p/>
+    <w:p>
       <w:r>
         <w:rPr>
           <w:noProof/>
         </w:rPr>
         <w:lastRenderedPageBreak/>
         <w:drawing>
-          <wp:inline distT="0" distB="0" distL="0" distR="0" wp14:anchorId="74EE89F3" wp14:editId="2B88FE5F">
-            <wp:extent cx="4611533" cy="8667750"/>
-            <wp:effectExtent l="76200" t="76200" r="132080" b="133350"/>
-            <wp:docPr id="6" name="Imagen 6"/>
+          <wp:anchor distT="0" distB="0" distL="114300" distR="114300" simplePos="0" relativeHeight="251663360" behindDoc="0" locked="0" layoutInCell="1" allowOverlap="1" wp14:anchorId="394CCADA" wp14:editId="25CE0EE7">
+            <wp:simplePos x="0" y="0"/>
+            <wp:positionH relativeFrom="margin">
+              <wp:align>left</wp:align>
+            </wp:positionH>
+            <wp:positionV relativeFrom="paragraph">
+              <wp:posOffset>76200</wp:posOffset>
+            </wp:positionV>
+            <wp:extent cx="2600325" cy="7743825"/>
+            <wp:effectExtent l="76200" t="76200" r="142875" b="142875"/>
+            <wp:wrapSquare wrapText="bothSides"/>
+            <wp:docPr id="8" name="Imagen 8"/>
             <wp:cNvGraphicFramePr>
               <a:graphicFrameLocks xmlns:a="http://schemas.openxmlformats.org/drawingml/2006/main" noChangeAspect="1"/>
             </wp:cNvGraphicFramePr>
@@ -549,7 +711,13 @@
                     <pic:cNvPicPr/>
                   </pic:nvPicPr>
                   <pic:blipFill>
-                    <a:blip r:embed="rId11"/>
+                    <a:blip r:embed="rId13">
+                      <a:extLst>
+                        <a:ext uri="{28A0092B-C50C-407E-A947-70E740481C1C}">
+                          <a14:useLocalDpi xmlns:a14="http://schemas.microsoft.com/office/drawing/2010/main" val="0"/>
+                        </a:ext>
+                      </a:extLst>
+                    </a:blip>
                     <a:stretch>
                       <a:fillRect/>
                     </a:stretch>
@@ -557,7 +725,7 @@
                   <pic:spPr>
                     <a:xfrm>
                       <a:off x="0" y="0"/>
-                      <a:ext cx="4643155" cy="8727186"/>
+                      <a:ext cx="2600325" cy="7743825"/>
                     </a:xfrm>
                     <a:prstGeom prst="rect">
                       <a:avLst/>
@@ -580,12 +748,93 @@
                 </pic:pic>
               </a:graphicData>
             </a:graphic>
-          </wp:inline>
+            <wp14:sizeRelH relativeFrom="margin">
+              <wp14:pctWidth>0</wp14:pctWidth>
+            </wp14:sizeRelH>
+            <wp14:sizeRelV relativeFrom="margin">
+              <wp14:pctHeight>0</wp14:pctHeight>
+            </wp14:sizeRelV>
+          </wp:anchor>
         </w:drawing>
       </w:r>
+      <w:r>
+        <w:rPr>
+          <w:noProof/>
+        </w:rPr>
+        <w:drawing>
+          <wp:anchor distT="0" distB="0" distL="114300" distR="114300" simplePos="0" relativeHeight="251664384" behindDoc="0" locked="0" layoutInCell="1" allowOverlap="1" wp14:anchorId="05212B4E" wp14:editId="5F10ACBF">
+            <wp:simplePos x="0" y="0"/>
+            <wp:positionH relativeFrom="column">
+              <wp:posOffset>2700655</wp:posOffset>
+            </wp:positionH>
+            <wp:positionV relativeFrom="paragraph">
+              <wp:posOffset>76200</wp:posOffset>
+            </wp:positionV>
+            <wp:extent cx="2600325" cy="7743825"/>
+            <wp:effectExtent l="76200" t="76200" r="142875" b="142875"/>
+            <wp:wrapSquare wrapText="bothSides"/>
+            <wp:docPr id="9" name="Imagen 9"/>
+            <wp:cNvGraphicFramePr>
+              <a:graphicFrameLocks xmlns:a="http://schemas.openxmlformats.org/drawingml/2006/main" noChangeAspect="1"/>
+            </wp:cNvGraphicFramePr>
+            <a:graphic xmlns:a="http://schemas.openxmlformats.org/drawingml/2006/main">
+              <a:graphicData uri="http://schemas.openxmlformats.org/drawingml/2006/picture">
+                <pic:pic xmlns:pic="http://schemas.openxmlformats.org/drawingml/2006/picture">
+                  <pic:nvPicPr>
+                    <pic:cNvPr id="1" name=""/>
+                    <pic:cNvPicPr/>
+                  </pic:nvPicPr>
+                  <pic:blipFill>
+                    <a:blip r:embed="rId14">
+                      <a:extLst>
+                        <a:ext uri="{28A0092B-C50C-407E-A947-70E740481C1C}">
+                          <a14:useLocalDpi xmlns:a14="http://schemas.microsoft.com/office/drawing/2010/main" val="0"/>
+                        </a:ext>
+                      </a:extLst>
+                    </a:blip>
+                    <a:stretch>
+                      <a:fillRect/>
+                    </a:stretch>
+                  </pic:blipFill>
+                  <pic:spPr>
+                    <a:xfrm>
+                      <a:off x="0" y="0"/>
+                      <a:ext cx="2600325" cy="7743825"/>
+                    </a:xfrm>
+                    <a:prstGeom prst="rect">
+                      <a:avLst/>
+                    </a:prstGeom>
+                    <a:ln w="38100" cap="sq">
+                      <a:solidFill>
+                        <a:srgbClr val="000000"/>
+                      </a:solidFill>
+                      <a:prstDash val="solid"/>
+                      <a:miter lim="800000"/>
+                    </a:ln>
+                    <a:effectLst>
+                      <a:outerShdw blurRad="50800" dist="38100" dir="2700000" algn="tl" rotWithShape="0">
+                        <a:srgbClr val="000000">
+                          <a:alpha val="43000"/>
+                        </a:srgbClr>
+                      </a:outerShdw>
+                    </a:effectLst>
+                  </pic:spPr>
+                </pic:pic>
+              </a:graphicData>
+            </a:graphic>
+            <wp14:sizeRelH relativeFrom="margin">
+              <wp14:pctWidth>0</wp14:pctWidth>
+            </wp14:sizeRelH>
+            <wp14:sizeRelV relativeFrom="margin">
+              <wp14:pctHeight>0</wp14:pctHeight>
+            </wp14:sizeRelV>
+          </wp:anchor>
+        </w:drawing>
+      </w:r>
     </w:p>
+    <w:p/>
     <w:sectPr>
-      <w:headerReference w:type="default" r:id="rId12"/>
+      <w:headerReference w:type="default" r:id="rId15"/>
       <w:pgSz w:w="11906" w:h="16838"/>
       <w:pgMar w:top="1417" w:right="1701" w:bottom="1417" w:left="1701" w:header="283" w:footer="283" w:gutter="0"/>
       <w:cols w:space="708"/>
@@ -674,7 +923,19 @@
       <w:rPr>
         <w:lang w:val="es-ES"/>
       </w:rPr>
-      <w:t>14/03/2021</w:t>
+      <w:t>1</w:t>
+    </w:r>
+    <w:r>
+      <w:rPr>
+        <w:lang w:val="es-ES"/>
+      </w:rPr>
+      <w:t>5</w:t>
+    </w:r>
+    <w:r>
+      <w:rPr>
+        <w:lang w:val="es-ES"/>
+      </w:rPr>
+      <w:t>/03/2021</w:t>
     </w:r>
   </w:p>
   <w:p>

</xml_diff>